<commit_message>
Adding to Patterns Doc
</commit_message>
<xml_diff>
--- a/Pacemaker_Android_App_Pattern_Selection.docx
+++ b/Pacemaker_Android_App_Pattern_Selection.docx
@@ -10,11 +10,13 @@
           <w:docPartUnique/>
         </w:docPartObj>
       </w:sdtPr>
+      <w:sdtEndPr/>
       <w:sdtContent>
         <w:p>
           <w:r>
             <w:rPr>
               <w:noProof/>
+              <w:lang w:val="en-US"/>
             </w:rPr>
             <mc:AlternateContent>
               <mc:Choice Requires="wpg">
@@ -283,6 +285,7 @@
           <w:r>
             <w:rPr>
               <w:noProof/>
+              <w:lang w:val="en-US"/>
             </w:rPr>
             <mc:AlternateContent>
               <mc:Choice Requires="wps">
@@ -375,6 +378,7 @@
                                   <w:dataBinding w:prefixMappings="xmlns:ns0='http://schemas.microsoft.com/office/2006/coverPageProps' " w:xpath="/ns0:CoverPageProperties[1]/ns0:Abstract[1]" w:storeItemID="{55AF091B-3C7A-41E3-B477-F2FDAA23CFDA}"/>
                                   <w:text w:multiLine="1"/>
                                 </w:sdtPr>
+                                <w:sdtEndPr/>
                                 <w:sdtContent>
                                   <w:p>
                                     <w:pPr>
@@ -507,6 +511,7 @@
           <w:r>
             <w:rPr>
               <w:noProof/>
+              <w:lang w:val="en-US"/>
             </w:rPr>
             <mc:AlternateContent>
               <mc:Choice Requires="wps">
@@ -621,6 +626,7 @@
                                   <w:dataBinding w:prefixMappings="xmlns:ns0='http://purl.org/dc/elements/1.1/' xmlns:ns1='http://schemas.openxmlformats.org/package/2006/metadata/core-properties' " w:xpath="/ns1:coreProperties[1]/ns0:subject[1]" w:storeItemID="{6C3C8BC8-F283-45AE-878A-BAB7291924A1}"/>
                                   <w:text/>
                                 </w:sdtPr>
+                                <w:sdtEndPr/>
                                 <w:sdtContent>
                                   <w:p>
                                     <w:pPr>
@@ -756,7 +762,7 @@
         <w:p>
           <w:pPr>
             <w:rPr>
-              <w:rFonts w:asciiTheme="majorHAnsi" w:eastAsiaTheme="majorEastAsia" w:hAnsiTheme="majorHAnsi" w:cstheme="majorBidi"/>
+              <w:rFonts w:eastAsiaTheme="majorEastAsia" w:cstheme="majorBidi"/>
               <w:color w:val="2E74B5" w:themeColor="accent1" w:themeShade="BF"/>
               <w:sz w:val="32"/>
               <w:szCs w:val="32"/>
@@ -765,6 +771,7 @@
           <w:r>
             <w:rPr>
               <w:noProof/>
+              <w:lang w:val="en-US"/>
             </w:rPr>
             <mc:AlternateContent>
               <mc:Choice Requires="wps">
@@ -829,6 +836,7 @@
                                   <w:dataBinding w:prefixMappings="xmlns:ns0='http://purl.org/dc/elements/1.1/' xmlns:ns1='http://schemas.openxmlformats.org/package/2006/metadata/core-properties' " w:xpath="/ns1:coreProperties[1]/ns0:creator[1]" w:storeItemID="{6C3C8BC8-F283-45AE-878A-BAB7291924A1}"/>
                                   <w:text/>
                                 </w:sdtPr>
+                                <w:sdtEndPr/>
                                 <w:sdtContent>
                                   <w:p>
                                     <w:pPr>
@@ -874,6 +882,7 @@
                                     <w:dataBinding w:prefixMappings="xmlns:ns0='http://schemas.microsoft.com/office/2006/coverPageProps' " w:xpath="/ns0:CoverPageProperties[1]/ns0:CompanyEmail[1]" w:storeItemID="{55AF091B-3C7A-41E3-B477-F2FDAA23CFDA}"/>
                                     <w:text/>
                                   </w:sdtPr>
+                                  <w:sdtEndPr/>
                                   <w:sdtContent>
                                     <w:r>
                                       <w:rPr>
@@ -1166,24 +1175,45 @@
     <w:p>
       <w:pPr>
         <w:pStyle w:val="Heading1"/>
-      </w:pPr>
-      <w:r>
+        <w:rPr>
+          <w:rFonts w:asciiTheme="minorHAnsi" w:hAnsiTheme="minorHAnsi"/>
+        </w:rPr>
+      </w:pPr>
+      <w:r>
+        <w:rPr>
+          <w:rFonts w:asciiTheme="minorHAnsi" w:hAnsiTheme="minorHAnsi"/>
+        </w:rPr>
         <w:lastRenderedPageBreak/>
         <w:t xml:space="preserve"> </w:t>
       </w:r>
       <w:r>
+        <w:rPr>
+          <w:rFonts w:asciiTheme="minorHAnsi" w:hAnsiTheme="minorHAnsi"/>
+        </w:rPr>
         <w:softHyphen/>
       </w:r>
       <w:r>
+        <w:rPr>
+          <w:rFonts w:asciiTheme="minorHAnsi" w:hAnsiTheme="minorHAnsi"/>
+        </w:rPr>
         <w:softHyphen/>
       </w:r>
       <w:r>
+        <w:rPr>
+          <w:rFonts w:asciiTheme="minorHAnsi" w:hAnsiTheme="minorHAnsi"/>
+        </w:rPr>
         <w:softHyphen/>
       </w:r>
       <w:r>
+        <w:rPr>
+          <w:rFonts w:asciiTheme="minorHAnsi" w:hAnsiTheme="minorHAnsi"/>
+        </w:rPr>
         <w:softHyphen/>
       </w:r>
       <w:r>
+        <w:rPr>
+          <w:rFonts w:asciiTheme="minorHAnsi" w:hAnsiTheme="minorHAnsi"/>
+        </w:rPr>
         <w:t>Patterns Used</w:t>
       </w:r>
     </w:p>
@@ -1328,21 +1358,22 @@
         </w:numPr>
       </w:pPr>
       <w:r>
-        <w:t xml:space="preserve">Half Sync / Half </w:t>
-      </w:r>
-      <w:proofErr w:type="spellStart"/>
-      <w:r>
-        <w:t>Async</w:t>
-      </w:r>
-      <w:proofErr w:type="spellEnd"/>
+        <w:t>Half Sync / Half Async</w:t>
+      </w:r>
     </w:p>
     <w:p/>
     <w:p>
       <w:pPr>
         <w:pStyle w:val="Heading1"/>
-      </w:pPr>
-      <w:r>
-        <w:t>Builder Pattern</w:t>
+        <w:rPr>
+          <w:rFonts w:asciiTheme="minorHAnsi" w:hAnsiTheme="minorHAnsi"/>
+        </w:rPr>
+      </w:pPr>
+      <w:r>
+        <w:rPr>
+          <w:rFonts w:asciiTheme="minorHAnsi" w:hAnsiTheme="minorHAnsi"/>
+        </w:rPr>
+        <w:t>Builder</w:t>
       </w:r>
     </w:p>
     <w:p/>
@@ -1372,15 +1403,7 @@
     <w:p/>
     <w:p>
       <w:r>
-        <w:t xml:space="preserve">The builder pattern can be seen implemented in the </w:t>
-      </w:r>
-      <w:proofErr w:type="spellStart"/>
-      <w:r>
-        <w:t>ActivitiesList</w:t>
-      </w:r>
-      <w:proofErr w:type="spellEnd"/>
-      <w:r>
-        <w:t xml:space="preserve"> activity in the Android project.</w:t>
+        <w:t>The builder pattern can be seen implemented in the ActivitiesList activity in the Android project.</w:t>
       </w:r>
     </w:p>
     <w:p>
@@ -1390,6 +1413,10 @@
     </w:p>
     <w:p>
       <w:r>
+        <w:rPr>
+          <w:noProof/>
+          <w:lang w:val="en-US"/>
+        </w:rPr>
         <w:drawing>
           <wp:inline distT="0" distB="0" distL="0" distR="0" wp14:anchorId="2E0BDFEE" wp14:editId="40BDCA8A">
             <wp:extent cx="5727700" cy="2515235"/>
@@ -1459,12 +1486,16 @@
     <w:p>
       <w:pPr>
         <w:pStyle w:val="Heading1"/>
-      </w:pPr>
-      <w:r>
+        <w:rPr>
+          <w:rFonts w:asciiTheme="minorHAnsi" w:hAnsiTheme="minorHAnsi"/>
+        </w:rPr>
+      </w:pPr>
+      <w:r>
+        <w:rPr>
+          <w:rFonts w:asciiTheme="minorHAnsi" w:hAnsiTheme="minorHAnsi"/>
+        </w:rPr>
         <w:t>Singleton</w:t>
       </w:r>
-      <w:bookmarkStart w:id="0" w:name="_GoBack"/>
-      <w:bookmarkEnd w:id="0"/>
     </w:p>
     <w:p>
       <w:r>
@@ -1510,15 +1541,7 @@
         <w:t xml:space="preserve"> is</w:t>
       </w:r>
       <w:r>
-        <w:t xml:space="preserve"> required in an activity they can be obtained by using the </w:t>
-      </w:r>
-      <w:proofErr w:type="spellStart"/>
-      <w:r>
-        <w:t>getApplication</w:t>
-      </w:r>
-      <w:proofErr w:type="spellEnd"/>
-      <w:r>
-        <w:t>() method.</w:t>
+        <w:t xml:space="preserve"> required in an activity they can be obtained by using the getApplication() method.</w:t>
       </w:r>
     </w:p>
     <w:p/>
@@ -1549,11 +1572,15 @@
     <w:p>
       <w:pPr>
         <w:rPr>
-          <w:rFonts w:ascii="Times New Roman" w:eastAsia="Times New Roman" w:hAnsi="Times New Roman" w:cs="Times New Roman"/>
+          <w:rFonts w:eastAsia="Times New Roman" w:cs="Times New Roman"/>
           <w:lang w:val="en-US"/>
         </w:rPr>
       </w:pPr>
       <w:r>
+        <w:rPr>
+          <w:noProof/>
+          <w:lang w:val="en-US"/>
+        </w:rPr>
         <w:drawing>
           <wp:inline distT="0" distB="0" distL="0" distR="0" wp14:anchorId="3203F418" wp14:editId="2ED84B45">
             <wp:extent cx="5727700" cy="655320"/>
@@ -1595,7 +1622,7 @@
       <w:pPr>
         <w:jc w:val="center"/>
         <w:rPr>
-          <w:rFonts w:ascii="Times New Roman" w:eastAsia="Times New Roman" w:hAnsi="Times New Roman" w:cs="Times New Roman"/>
+          <w:rFonts w:eastAsia="Times New Roman" w:cs="Times New Roman"/>
           <w:b/>
           <w:sz w:val="21"/>
           <w:lang w:val="en-US"/>
@@ -1603,7 +1630,7 @@
       </w:pPr>
       <w:r>
         <w:rPr>
-          <w:rFonts w:ascii="Times New Roman" w:eastAsia="Times New Roman" w:hAnsi="Times New Roman" w:cs="Times New Roman"/>
+          <w:rFonts w:eastAsia="Times New Roman" w:cs="Times New Roman"/>
           <w:b/>
           <w:sz w:val="21"/>
           <w:lang w:val="en-US"/>
@@ -1612,11 +1639,516 @@
       </w:r>
     </w:p>
     <w:p/>
+    <w:p>
+      <w:pPr>
+        <w:pStyle w:val="Heading1"/>
+        <w:rPr>
+          <w:rFonts w:asciiTheme="minorHAnsi" w:hAnsiTheme="minorHAnsi"/>
+        </w:rPr>
+      </w:pPr>
+      <w:r>
+        <w:rPr>
+          <w:rFonts w:asciiTheme="minorHAnsi" w:hAnsiTheme="minorHAnsi"/>
+        </w:rPr>
+        <w:t>Adapter</w:t>
+      </w:r>
+    </w:p>
+    <w:p>
+      <w:r>
+        <w:t>The adapter pattern is a structural pattern. It’s</w:t>
+      </w:r>
+      <w:r>
+        <w:t xml:space="preserve"> purpose is to convert the interface of a class into </w:t>
+      </w:r>
+      <w:r>
+        <w:t>another interface that the client expects.</w:t>
+      </w:r>
+    </w:p>
     <w:p/>
+    <w:p>
+      <w:r>
+        <w:t>In the case of this assessment the adap</w:t>
+      </w:r>
+      <w:r>
+        <w:t>ter pattern is used to display</w:t>
+      </w:r>
+      <w:r>
+        <w:t xml:space="preserve"> custom objects in a list view.</w:t>
+      </w:r>
+    </w:p>
+    <w:p>
+      <w:r>
+        <w:drawing>
+          <wp:inline distT="0" distB="0" distL="0" distR="0" wp14:anchorId="2F342B6D" wp14:editId="7F72CE3F">
+            <wp:extent cx="5410200" cy="622300"/>
+            <wp:effectExtent l="0" t="0" r="0" b="12700"/>
+            <wp:docPr id="3" name="Picture 3"/>
+            <wp:cNvGraphicFramePr>
+              <a:graphicFrameLocks xmlns:a="http://schemas.openxmlformats.org/drawingml/2006/main" noChangeAspect="1"/>
+            </wp:cNvGraphicFramePr>
+            <a:graphic xmlns:a="http://schemas.openxmlformats.org/drawingml/2006/main">
+              <a:graphicData uri="http://schemas.openxmlformats.org/drawingml/2006/picture">
+                <pic:pic xmlns:pic="http://schemas.openxmlformats.org/drawingml/2006/picture">
+                  <pic:nvPicPr>
+                    <pic:cNvPr id="1" name=""/>
+                    <pic:cNvPicPr/>
+                  </pic:nvPicPr>
+                  <pic:blipFill>
+                    <a:blip r:embed="rId12"/>
+                    <a:stretch>
+                      <a:fillRect/>
+                    </a:stretch>
+                  </pic:blipFill>
+                  <pic:spPr>
+                    <a:xfrm>
+                      <a:off x="0" y="0"/>
+                      <a:ext cx="5410200" cy="622300"/>
+                    </a:xfrm>
+                    <a:prstGeom prst="rect">
+                      <a:avLst/>
+                    </a:prstGeom>
+                  </pic:spPr>
+                </pic:pic>
+              </a:graphicData>
+            </a:graphic>
+          </wp:inline>
+        </w:drawing>
+      </w:r>
+    </w:p>
+    <w:p>
+      <w:pPr>
+        <w:jc w:val="center"/>
+        <w:rPr>
+          <w:b/>
+          <w:sz w:val="21"/>
+        </w:rPr>
+      </w:pPr>
+      <w:r>
+        <w:rPr>
+          <w:b/>
+          <w:sz w:val="21"/>
+        </w:rPr>
+        <w:t>Figure 3.0 : Activity Adapter being called</w:t>
+      </w:r>
+    </w:p>
+    <w:p>
+      <w:pPr>
+        <w:jc w:val="center"/>
+        <w:rPr>
+          <w:b/>
+          <w:sz w:val="21"/>
+        </w:rPr>
+      </w:pPr>
+    </w:p>
+    <w:p>
+      <w:pPr>
+        <w:pStyle w:val="Heading1"/>
+      </w:pPr>
+    </w:p>
+    <w:p>
+      <w:pPr>
+        <w:pStyle w:val="Heading1"/>
+      </w:pPr>
+      <w:r>
+        <w:t>Façade</w:t>
+      </w:r>
+    </w:p>
+    <w:p>
+      <w:r>
+        <w:t xml:space="preserve">The face pattern is a structural pattern. </w:t>
+      </w:r>
+      <w:r>
+        <w:t xml:space="preserve">The purpose of Façade is to shield the user from the complex details of the system and provide them with a simplified view for ease of use. </w:t>
+      </w:r>
+    </w:p>
     <w:p/>
+    <w:p>
+      <w:r>
+        <w:t>The best example of this</w:t>
+      </w:r>
+      <w:r>
+        <w:t xml:space="preserve"> from the assessment</w:t>
+      </w:r>
+      <w:r>
+        <w:t xml:space="preserve"> is the use of the Ion package. In order to set an ImageView to display an image obtained via GET the user would need to connect to the appropriate url, get the image + process it to become the appropriate object and then set the image view.</w:t>
+      </w:r>
+    </w:p>
+    <w:p/>
+    <w:p>
+      <w:r>
+        <w:t>With Ion the user is shielded from this and all of the steps mentioned can be done in one simple line of code which can be seen below.</w:t>
+      </w:r>
+    </w:p>
+    <w:p>
+      <w:r>
+        <w:drawing>
+          <wp:inline distT="0" distB="0" distL="0" distR="0" wp14:anchorId="30E89280" wp14:editId="1A3A7072">
+            <wp:extent cx="5727700" cy="484505"/>
+            <wp:effectExtent l="0" t="0" r="12700" b="0"/>
+            <wp:docPr id="4" name="Picture 4"/>
+            <wp:cNvGraphicFramePr>
+              <a:graphicFrameLocks xmlns:a="http://schemas.openxmlformats.org/drawingml/2006/main" noChangeAspect="1"/>
+            </wp:cNvGraphicFramePr>
+            <a:graphic xmlns:a="http://schemas.openxmlformats.org/drawingml/2006/main">
+              <a:graphicData uri="http://schemas.openxmlformats.org/drawingml/2006/picture">
+                <pic:pic xmlns:pic="http://schemas.openxmlformats.org/drawingml/2006/picture">
+                  <pic:nvPicPr>
+                    <pic:cNvPr id="1" name=""/>
+                    <pic:cNvPicPr/>
+                  </pic:nvPicPr>
+                  <pic:blipFill>
+                    <a:blip r:embed="rId13"/>
+                    <a:stretch>
+                      <a:fillRect/>
+                    </a:stretch>
+                  </pic:blipFill>
+                  <pic:spPr>
+                    <a:xfrm>
+                      <a:off x="0" y="0"/>
+                      <a:ext cx="5727700" cy="484505"/>
+                    </a:xfrm>
+                    <a:prstGeom prst="rect">
+                      <a:avLst/>
+                    </a:prstGeom>
+                  </pic:spPr>
+                </pic:pic>
+              </a:graphicData>
+            </a:graphic>
+          </wp:inline>
+        </w:drawing>
+      </w:r>
+    </w:p>
+    <w:p>
+      <w:pPr>
+        <w:jc w:val="center"/>
+        <w:rPr>
+          <w:b/>
+          <w:sz w:val="21"/>
+        </w:rPr>
+      </w:pPr>
+      <w:r>
+        <w:rPr>
+          <w:b/>
+          <w:sz w:val="21"/>
+        </w:rPr>
+        <w:t>Figure 4.0 : Ion to set an ImageView from a photo obtain via GET</w:t>
+      </w:r>
+    </w:p>
+    <w:p>
+      <w:pPr>
+        <w:jc w:val="center"/>
+        <w:rPr>
+          <w:b/>
+          <w:sz w:val="21"/>
+        </w:rPr>
+      </w:pPr>
+    </w:p>
+    <w:p>
+      <w:pPr>
+        <w:pStyle w:val="Heading1"/>
+      </w:pPr>
+      <w:r>
+        <w:t>Memento</w:t>
+      </w:r>
+    </w:p>
+    <w:p>
+      <w:r>
+        <w:t>Memento is a behavioural pattern.</w:t>
+      </w:r>
+      <w:r>
+        <w:t xml:space="preserve"> </w:t>
+      </w:r>
+      <w:r>
+        <w:t>The memento pattern is used to keep previous states of an object in memory.</w:t>
+      </w:r>
+    </w:p>
+    <w:p/>
+    <w:p>
+      <w:r>
+        <w:t>In the case of this assessment it is used to pass objects from one Activity to another.</w:t>
+      </w:r>
+    </w:p>
+    <w:p>
+      <w:r>
+        <w:t>In one activity the object is converted to a JSON string and put into the next activity.</w:t>
+      </w:r>
+    </w:p>
+    <w:p/>
+    <w:p>
+      <w:r>
+        <w:drawing>
+          <wp:inline distT="0" distB="0" distL="0" distR="0" wp14:anchorId="529E632D" wp14:editId="53C7C52E">
+            <wp:extent cx="5727700" cy="995680"/>
+            <wp:effectExtent l="0" t="0" r="12700" b="0"/>
+            <wp:docPr id="5" name="Picture 5"/>
+            <wp:cNvGraphicFramePr>
+              <a:graphicFrameLocks xmlns:a="http://schemas.openxmlformats.org/drawingml/2006/main" noChangeAspect="1"/>
+            </wp:cNvGraphicFramePr>
+            <a:graphic xmlns:a="http://schemas.openxmlformats.org/drawingml/2006/main">
+              <a:graphicData uri="http://schemas.openxmlformats.org/drawingml/2006/picture">
+                <pic:pic xmlns:pic="http://schemas.openxmlformats.org/drawingml/2006/picture">
+                  <pic:nvPicPr>
+                    <pic:cNvPr id="1" name=""/>
+                    <pic:cNvPicPr/>
+                  </pic:nvPicPr>
+                  <pic:blipFill>
+                    <a:blip r:embed="rId14"/>
+                    <a:stretch>
+                      <a:fillRect/>
+                    </a:stretch>
+                  </pic:blipFill>
+                  <pic:spPr>
+                    <a:xfrm>
+                      <a:off x="0" y="0"/>
+                      <a:ext cx="5727700" cy="995680"/>
+                    </a:xfrm>
+                    <a:prstGeom prst="rect">
+                      <a:avLst/>
+                    </a:prstGeom>
+                  </pic:spPr>
+                </pic:pic>
+              </a:graphicData>
+            </a:graphic>
+          </wp:inline>
+        </w:drawing>
+      </w:r>
+    </w:p>
+    <w:p>
+      <w:pPr>
+        <w:jc w:val="center"/>
+        <w:rPr>
+          <w:b/>
+          <w:sz w:val="21"/>
+        </w:rPr>
+      </w:pPr>
+      <w:r>
+        <w:rPr>
+          <w:b/>
+          <w:sz w:val="21"/>
+        </w:rPr>
+        <w:t>Figure 5.0 : Putting JSON String to next activity</w:t>
+      </w:r>
+    </w:p>
+    <w:p>
+      <w:pPr>
+        <w:jc w:val="center"/>
+        <w:rPr>
+          <w:b/>
+          <w:sz w:val="21"/>
+        </w:rPr>
+      </w:pPr>
+    </w:p>
+    <w:p>
+      <w:r>
+        <w:t>In the next activity the JSON string is pulled from the intent and converted back to the object it was in the last activity.</w:t>
+      </w:r>
+    </w:p>
+    <w:p/>
+    <w:p>
+      <w:r>
+        <w:drawing>
+          <wp:inline distT="0" distB="0" distL="0" distR="0" wp14:anchorId="439ACD76" wp14:editId="757B0AF9">
+            <wp:extent cx="5727700" cy="422275"/>
+            <wp:effectExtent l="0" t="0" r="12700" b="9525"/>
+            <wp:docPr id="6" name="Picture 6"/>
+            <wp:cNvGraphicFramePr>
+              <a:graphicFrameLocks xmlns:a="http://schemas.openxmlformats.org/drawingml/2006/main" noChangeAspect="1"/>
+            </wp:cNvGraphicFramePr>
+            <a:graphic xmlns:a="http://schemas.openxmlformats.org/drawingml/2006/main">
+              <a:graphicData uri="http://schemas.openxmlformats.org/drawingml/2006/picture">
+                <pic:pic xmlns:pic="http://schemas.openxmlformats.org/drawingml/2006/picture">
+                  <pic:nvPicPr>
+                    <pic:cNvPr id="1" name=""/>
+                    <pic:cNvPicPr/>
+                  </pic:nvPicPr>
+                  <pic:blipFill>
+                    <a:blip r:embed="rId15"/>
+                    <a:stretch>
+                      <a:fillRect/>
+                    </a:stretch>
+                  </pic:blipFill>
+                  <pic:spPr>
+                    <a:xfrm>
+                      <a:off x="0" y="0"/>
+                      <a:ext cx="5727700" cy="422275"/>
+                    </a:xfrm>
+                    <a:prstGeom prst="rect">
+                      <a:avLst/>
+                    </a:prstGeom>
+                  </pic:spPr>
+                </pic:pic>
+              </a:graphicData>
+            </a:graphic>
+          </wp:inline>
+        </w:drawing>
+      </w:r>
+    </w:p>
+    <w:p>
+      <w:pPr>
+        <w:jc w:val="center"/>
+        <w:rPr>
+          <w:b/>
+          <w:sz w:val="21"/>
+        </w:rPr>
+      </w:pPr>
+      <w:r>
+        <w:rPr>
+          <w:b/>
+          <w:sz w:val="21"/>
+        </w:rPr>
+        <w:t>Figure 6.0 : Converting JSON string back to object</w:t>
+      </w:r>
+    </w:p>
+    <w:p>
+      <w:pPr>
+        <w:jc w:val="center"/>
+        <w:rPr>
+          <w:b/>
+          <w:sz w:val="21"/>
+        </w:rPr>
+      </w:pPr>
+    </w:p>
+    <w:p>
+      <w:pPr>
+        <w:pStyle w:val="Heading1"/>
+      </w:pPr>
+      <w:r>
+        <w:t>Mode View Controller</w:t>
+      </w:r>
+    </w:p>
+    <w:p>
+      <w:r>
+        <w:t>MVC is a behavioural pattern.</w:t>
+      </w:r>
+      <w:r>
+        <w:t xml:space="preserve"> The purpose of the MVC pattern is to split the software application into three interconnected parts the model, the view and the controller.</w:t>
+      </w:r>
+    </w:p>
+    <w:p>
+      <w:r>
+        <w:t xml:space="preserve">The model </w:t>
+      </w:r>
+      <w:r>
+        <w:t>manages the data, logic and rules of the application (User, MyActivity, etc.). The view is the output representation (xml layout file). The controller (Android Activity) takes in input and converts it to commands for the model or view.</w:t>
+      </w:r>
+    </w:p>
+    <w:p/>
+    <w:p>
+      <w:pPr>
+        <w:pStyle w:val="Heading1"/>
+      </w:pPr>
+      <w:r>
+        <w:t>Strategy</w:t>
+      </w:r>
+    </w:p>
+    <w:p>
+      <w:r>
+        <w:t>The strategy pattern is a behavioural pattern. It allows for algorithms to be selected at runtime.</w:t>
+      </w:r>
+    </w:p>
+    <w:p/>
+    <w:p>
+      <w:r>
+        <w:t>It works by having a class that uses an algorithm to contain a reference to an interface that has a method specifying a specific algorithm.</w:t>
+      </w:r>
+      <w:r>
+        <w:t xml:space="preserve"> Each implementation of the interface will implement a different algorithm.</w:t>
+      </w:r>
+    </w:p>
+    <w:p/>
+    <w:p>
+      <w:r>
+        <w:t>In the assessment it is used for prescribing user workouts based on their desired fitness result.</w:t>
+      </w:r>
+    </w:p>
+    <w:p>
+      <w:pPr>
+        <w:jc w:val="center"/>
+      </w:pPr>
+      <w:r>
+        <w:drawing>
+          <wp:inline distT="0" distB="0" distL="0" distR="0" wp14:anchorId="28BFD356" wp14:editId="621B4BF4">
+            <wp:extent cx="4749800" cy="609600"/>
+            <wp:effectExtent l="0" t="0" r="0" b="0"/>
+            <wp:docPr id="7" name="Picture 7"/>
+            <wp:cNvGraphicFramePr>
+              <a:graphicFrameLocks xmlns:a="http://schemas.openxmlformats.org/drawingml/2006/main" noChangeAspect="1"/>
+            </wp:cNvGraphicFramePr>
+            <a:graphic xmlns:a="http://schemas.openxmlformats.org/drawingml/2006/main">
+              <a:graphicData uri="http://schemas.openxmlformats.org/drawingml/2006/picture">
+                <pic:pic xmlns:pic="http://schemas.openxmlformats.org/drawingml/2006/picture">
+                  <pic:nvPicPr>
+                    <pic:cNvPr id="1" name=""/>
+                    <pic:cNvPicPr/>
+                  </pic:nvPicPr>
+                  <pic:blipFill>
+                    <a:blip r:embed="rId16"/>
+                    <a:stretch>
+                      <a:fillRect/>
+                    </a:stretch>
+                  </pic:blipFill>
+                  <pic:spPr>
+                    <a:xfrm>
+                      <a:off x="0" y="0"/>
+                      <a:ext cx="4749800" cy="609600"/>
+                    </a:xfrm>
+                    <a:prstGeom prst="rect">
+                      <a:avLst/>
+                    </a:prstGeom>
+                  </pic:spPr>
+                </pic:pic>
+              </a:graphicData>
+            </a:graphic>
+          </wp:inline>
+        </w:drawing>
+      </w:r>
+    </w:p>
+    <w:p>
+      <w:pPr>
+        <w:jc w:val="center"/>
+        <w:rPr>
+          <w:b/>
+          <w:sz w:val="21"/>
+        </w:rPr>
+      </w:pPr>
+      <w:r>
+        <w:rPr>
+          <w:b/>
+          <w:sz w:val="21"/>
+        </w:rPr>
+        <w:t>Figure 7.0 : Strategy Interface</w:t>
+      </w:r>
+    </w:p>
+    <w:p>
+      <w:pPr>
+        <w:jc w:val="center"/>
+        <w:rPr>
+          <w:b/>
+          <w:sz w:val="21"/>
+        </w:rPr>
+      </w:pPr>
+    </w:p>
+    <w:p>
+      <w:pPr>
+        <w:pStyle w:val="Heading1"/>
+      </w:pPr>
+      <w:r>
+        <w:t>Half Sync</w:t>
+      </w:r>
+      <w:bookmarkStart w:id="0" w:name="_GoBack"/>
+      <w:bookmarkEnd w:id="0"/>
+      <w:r>
+        <w:t xml:space="preserve"> / Half Async</w:t>
+      </w:r>
+    </w:p>
+    <w:p>
+      <w:r>
+        <w:t xml:space="preserve"> </w:t>
+      </w:r>
+    </w:p>
     <w:sectPr>
-      <w:footerReference w:type="even" r:id="rId12"/>
-      <w:footerReference w:type="default" r:id="rId13"/>
+      <w:footerReference w:type="even" r:id="rId17"/>
+      <w:footerReference w:type="default" r:id="rId18"/>
       <w:pgSz w:w="11900" w:h="16840"/>
       <w:pgMar w:top="1440" w:right="1440" w:bottom="1440" w:left="1440" w:header="708" w:footer="708" w:gutter="0"/>
       <w:cols w:space="708"/>
@@ -1745,7 +2277,7 @@
         <w:rStyle w:val="PageNumber"/>
         <w:noProof/>
       </w:rPr>
-      <w:t>2</w:t>
+      <w:t>5</w:t>
     </w:r>
     <w:r>
       <w:rPr>
@@ -1767,6 +2299,7 @@
     <w:r>
       <w:rPr>
         <w:noProof/>
+        <w:lang w:val="en-US"/>
       </w:rPr>
       <mc:AlternateContent>
         <mc:Choice Requires="wpg">
@@ -1891,6 +2424,7 @@
                                 <w:dataBinding w:prefixMappings="xmlns:ns0='http://purl.org/dc/elements/1.1/' xmlns:ns1='http://schemas.openxmlformats.org/package/2006/metadata/core-properties' " w:xpath="/ns1:coreProperties[1]/ns0:title[1]" w:storeItemID="{6C3C8BC8-F283-45AE-878A-BAB7291924A1}"/>
                                 <w:text/>
                               </w:sdtPr>
+                              <w:sdtEndPr/>
                               <w:sdtContent>
                                 <w:r>
                                   <w:rPr>
@@ -1926,6 +2460,7 @@
                                 <w:dataBinding w:prefixMappings="xmlns:ns0='http://purl.org/dc/elements/1.1/' xmlns:ns1='http://schemas.openxmlformats.org/package/2006/metadata/core-properties' " w:xpath="/ns1:coreProperties[1]/ns0:subject[1]" w:storeItemID="{6C3C8BC8-F283-45AE-878A-BAB7291924A1}"/>
                                 <w:text/>
                               </w:sdtPr>
+                              <w:sdtEndPr/>
                               <w:sdtContent>
                                 <w:r>
                                   <w:rPr>

</xml_diff>

<commit_message>
Finishing Pattern Companion Doc
</commit_message>
<xml_diff>
--- a/Pacemaker_Android_App_Pattern_Selection.docx
+++ b/Pacemaker_Android_App_Pattern_Selection.docx
@@ -1224,8 +1224,14 @@
           <w:ilvl w:val="0"/>
           <w:numId w:val="1"/>
         </w:numPr>
-      </w:pPr>
-      <w:r>
+        <w:rPr>
+          <w:b/>
+        </w:rPr>
+      </w:pPr>
+      <w:r>
+        <w:rPr>
+          <w:b/>
+        </w:rPr>
         <w:t>Creational Patterns</w:t>
       </w:r>
     </w:p>
@@ -1260,8 +1266,14 @@
           <w:ilvl w:val="0"/>
           <w:numId w:val="1"/>
         </w:numPr>
-      </w:pPr>
-      <w:r>
+        <w:rPr>
+          <w:b/>
+        </w:rPr>
+      </w:pPr>
+      <w:r>
+        <w:rPr>
+          <w:b/>
+        </w:rPr>
         <w:t>Structural Patterns</w:t>
       </w:r>
     </w:p>
@@ -1296,8 +1308,14 @@
           <w:ilvl w:val="0"/>
           <w:numId w:val="1"/>
         </w:numPr>
-      </w:pPr>
-      <w:r>
+        <w:rPr>
+          <w:b/>
+        </w:rPr>
+      </w:pPr>
+      <w:r>
+        <w:rPr>
+          <w:b/>
+        </w:rPr>
         <w:t>Behavioural Patterns</w:t>
       </w:r>
     </w:p>
@@ -1344,8 +1362,14 @@
           <w:ilvl w:val="0"/>
           <w:numId w:val="1"/>
         </w:numPr>
-      </w:pPr>
-      <w:r>
+        <w:rPr>
+          <w:b/>
+        </w:rPr>
+      </w:pPr>
+      <w:r>
+        <w:rPr>
+          <w:b/>
+        </w:rPr>
         <w:t>Architectural Pattern</w:t>
       </w:r>
     </w:p>
@@ -1358,8 +1382,13 @@
         </w:numPr>
       </w:pPr>
       <w:r>
-        <w:t>Half Sync / Half Async</w:t>
-      </w:r>
+        <w:t xml:space="preserve">Half Sync / Half </w:t>
+      </w:r>
+      <w:proofErr w:type="spellStart"/>
+      <w:r>
+        <w:t>Async</w:t>
+      </w:r>
+      <w:proofErr w:type="spellEnd"/>
     </w:p>
     <w:p/>
     <w:p>
@@ -1403,7 +1432,15 @@
     <w:p/>
     <w:p>
       <w:r>
-        <w:t>The builder pattern can be seen implemented in the ActivitiesList activity in the Android project.</w:t>
+        <w:t xml:space="preserve">The builder pattern can be seen implemented in the </w:t>
+      </w:r>
+      <w:proofErr w:type="spellStart"/>
+      <w:r>
+        <w:t>ActivitiesList</w:t>
+      </w:r>
+      <w:proofErr w:type="spellEnd"/>
+      <w:r>
+        <w:t xml:space="preserve"> activity in the Android project.</w:t>
       </w:r>
     </w:p>
     <w:p>
@@ -1511,7 +1548,7 @@
     <w:p/>
     <w:p>
       <w:r>
-        <w:t>This is useful for when one object is need</w:t>
+        <w:t>This is useful when one object is need</w:t>
       </w:r>
       <w:r>
         <w:t>ed</w:t>
@@ -1541,7 +1578,15 @@
         <w:t xml:space="preserve"> is</w:t>
       </w:r>
       <w:r>
-        <w:t xml:space="preserve"> required in an activity they can be obtained by using the getApplication() method.</w:t>
+        <w:t xml:space="preserve"> required in an activity they can be obtained by using the </w:t>
+      </w:r>
+      <w:proofErr w:type="spellStart"/>
+      <w:r>
+        <w:t>getApplication</w:t>
+      </w:r>
+      <w:proofErr w:type="spellEnd"/>
+      <w:r>
+        <w:t>() method.</w:t>
       </w:r>
     </w:p>
     <w:p/>
@@ -1678,6 +1723,10 @@
     </w:p>
     <w:p>
       <w:r>
+        <w:rPr>
+          <w:noProof/>
+          <w:lang w:val="en-US"/>
+        </w:rPr>
         <w:drawing>
           <wp:inline distT="0" distB="0" distL="0" distR="0" wp14:anchorId="2F342B6D" wp14:editId="7F72CE3F">
             <wp:extent cx="5410200" cy="622300"/>
@@ -1770,7 +1819,23 @@
         <w:t xml:space="preserve"> from the assessment</w:t>
       </w:r>
       <w:r>
-        <w:t xml:space="preserve"> is the use of the Ion package. In order to set an ImageView to display an image obtained via GET the user would need to connect to the appropriate url, get the image + process it to become the appropriate object and then set the image view.</w:t>
+        <w:t xml:space="preserve"> is the use of the Ion package. In order to set an </w:t>
+      </w:r>
+      <w:proofErr w:type="spellStart"/>
+      <w:r>
+        <w:t>ImageView</w:t>
+      </w:r>
+      <w:proofErr w:type="spellEnd"/>
+      <w:r>
+        <w:t xml:space="preserve"> to display an image obtained via GET the user would need to connect to the appropriate </w:t>
+      </w:r>
+      <w:proofErr w:type="spellStart"/>
+      <w:r>
+        <w:t>url</w:t>
+      </w:r>
+      <w:proofErr w:type="spellEnd"/>
+      <w:r>
+        <w:t>, get the image + process it to become the appropriate object and then set the image view.</w:t>
       </w:r>
     </w:p>
     <w:p/>
@@ -1781,6 +1846,10 @@
     </w:p>
     <w:p>
       <w:r>
+        <w:rPr>
+          <w:noProof/>
+          <w:lang w:val="en-US"/>
+        </w:rPr>
         <w:drawing>
           <wp:inline distT="0" distB="0" distL="0" distR="0" wp14:anchorId="30E89280" wp14:editId="1A3A7072">
             <wp:extent cx="5727700" cy="484505"/>
@@ -1831,16 +1900,32 @@
           <w:b/>
           <w:sz w:val="21"/>
         </w:rPr>
-        <w:t>Figure 4.0 : Ion to set an ImageView from a photo obtain via GET</w:t>
-      </w:r>
-    </w:p>
-    <w:p>
-      <w:pPr>
-        <w:jc w:val="center"/>
+        <w:t xml:space="preserve">Figure 4.0 : Ion to set an </w:t>
+      </w:r>
+      <w:proofErr w:type="spellStart"/>
+      <w:r>
         <w:rPr>
           <w:b/>
           <w:sz w:val="21"/>
         </w:rPr>
+        <w:t>ImageView</w:t>
+      </w:r>
+      <w:proofErr w:type="spellEnd"/>
+      <w:r>
+        <w:rPr>
+          <w:b/>
+          <w:sz w:val="21"/>
+        </w:rPr>
+        <w:t xml:space="preserve"> from a photo obtain via GET</w:t>
+      </w:r>
+    </w:p>
+    <w:p>
+      <w:pPr>
+        <w:jc w:val="center"/>
+        <w:rPr>
+          <w:b/>
+          <w:sz w:val="21"/>
+        </w:rPr>
       </w:pPr>
     </w:p>
     <w:p>
@@ -1876,6 +1961,10 @@
     <w:p/>
     <w:p>
       <w:r>
+        <w:rPr>
+          <w:noProof/>
+          <w:lang w:val="en-US"/>
+        </w:rPr>
         <w:drawing>
           <wp:inline distT="0" distB="0" distL="0" distR="0" wp14:anchorId="529E632D" wp14:editId="53C7C52E">
             <wp:extent cx="5727700" cy="995680"/>
@@ -1946,6 +2035,10 @@
     <w:p/>
     <w:p>
       <w:r>
+        <w:rPr>
+          <w:noProof/>
+          <w:lang w:val="en-US"/>
+        </w:rPr>
         <w:drawing>
           <wp:inline distT="0" distB="0" distL="0" distR="0" wp14:anchorId="439ACD76" wp14:editId="757B0AF9">
             <wp:extent cx="5727700" cy="422275"/>
@@ -2029,7 +2122,15 @@
         <w:t xml:space="preserve">The model </w:t>
       </w:r>
       <w:r>
-        <w:t>manages the data, logic and rules of the application (User, MyActivity, etc.). The view is the output representation (xml layout file). The controller (Android Activity) takes in input and converts it to commands for the model or view.</w:t>
+        <w:t xml:space="preserve">manages the data, logic and rules of the application (User, </w:t>
+      </w:r>
+      <w:proofErr w:type="spellStart"/>
+      <w:r>
+        <w:t>MyActivity</w:t>
+      </w:r>
+      <w:proofErr w:type="spellEnd"/>
+      <w:r>
+        <w:t>, etc.). The view is the output representation (xml layout file). The controller (Android Activity) takes in input and converts it to commands for the model or view.</w:t>
       </w:r>
     </w:p>
     <w:p/>
@@ -2066,6 +2167,10 @@
         <w:jc w:val="center"/>
       </w:pPr>
       <w:r>
+        <w:rPr>
+          <w:noProof/>
+          <w:lang w:val="en-US"/>
+        </w:rPr>
         <w:drawing>
           <wp:inline distT="0" distB="0" distL="0" distR="0" wp14:anchorId="28BFD356" wp14:editId="621B4BF4">
             <wp:extent cx="4749800" cy="609600"/>
@@ -2133,22 +2238,96 @@
         <w:pStyle w:val="Heading1"/>
       </w:pPr>
       <w:r>
-        <w:t>Half Sync</w:t>
+        <w:t xml:space="preserve">Half Sync / Half </w:t>
+      </w:r>
+      <w:proofErr w:type="spellStart"/>
+      <w:r>
+        <w:t>Async</w:t>
+      </w:r>
+      <w:proofErr w:type="spellEnd"/>
+    </w:p>
+    <w:p>
+      <w:r>
+        <w:t>The purpose of this pattern is to pr</w:t>
       </w:r>
       <w:bookmarkStart w:id="0" w:name="_GoBack"/>
       <w:bookmarkEnd w:id="0"/>
       <w:r>
-        <w:t xml:space="preserve"> / Half Async</w:t>
-      </w:r>
-    </w:p>
-    <w:p>
-      <w:r>
-        <w:t xml:space="preserve"> </w:t>
-      </w:r>
-    </w:p>
+        <w:t xml:space="preserve">ocess </w:t>
+      </w:r>
+      <w:r>
+        <w:t>low-level system services asynchronously and simple application service processing synchronously. For the purpose of this assignment it allows REST request</w:t>
+      </w:r>
+      <w:r>
+        <w:t>s</w:t>
+      </w:r>
+      <w:r>
+        <w:t xml:space="preserve"> to be performed in the background and not in the same thread as the current Android Activity. This means if a REST request fails, then the main activity does not crash.</w:t>
+      </w:r>
+    </w:p>
+    <w:p>
+      <w:pPr>
+        <w:jc w:val="center"/>
+      </w:pPr>
+      <w:r>
+        <w:drawing>
+          <wp:inline distT="0" distB="0" distL="0" distR="0" wp14:anchorId="6624AAF3" wp14:editId="7DE27D39">
+            <wp:extent cx="5727700" cy="429260"/>
+            <wp:effectExtent l="0" t="0" r="12700" b="2540"/>
+            <wp:docPr id="8" name="Picture 8"/>
+            <wp:cNvGraphicFramePr>
+              <a:graphicFrameLocks xmlns:a="http://schemas.openxmlformats.org/drawingml/2006/main" noChangeAspect="1"/>
+            </wp:cNvGraphicFramePr>
+            <a:graphic xmlns:a="http://schemas.openxmlformats.org/drawingml/2006/main">
+              <a:graphicData uri="http://schemas.openxmlformats.org/drawingml/2006/picture">
+                <pic:pic xmlns:pic="http://schemas.openxmlformats.org/drawingml/2006/picture">
+                  <pic:nvPicPr>
+                    <pic:cNvPr id="1" name=""/>
+                    <pic:cNvPicPr/>
+                  </pic:nvPicPr>
+                  <pic:blipFill>
+                    <a:blip r:embed="rId17"/>
+                    <a:stretch>
+                      <a:fillRect/>
+                    </a:stretch>
+                  </pic:blipFill>
+                  <pic:spPr>
+                    <a:xfrm>
+                      <a:off x="0" y="0"/>
+                      <a:ext cx="5727700" cy="429260"/>
+                    </a:xfrm>
+                    <a:prstGeom prst="rect">
+                      <a:avLst/>
+                    </a:prstGeom>
+                  </pic:spPr>
+                </pic:pic>
+              </a:graphicData>
+            </a:graphic>
+          </wp:inline>
+        </w:drawing>
+      </w:r>
+    </w:p>
+    <w:p>
+      <w:pPr>
+        <w:jc w:val="center"/>
+        <w:rPr>
+          <w:b/>
+          <w:sz w:val="21"/>
+        </w:rPr>
+      </w:pPr>
+      <w:r>
+        <w:rPr>
+          <w:b/>
+          <w:sz w:val="21"/>
+        </w:rPr>
+        <w:t>Figure 8.0 : Asynchronous Task</w:t>
+      </w:r>
+    </w:p>
+    <w:p/>
+    <w:p/>
     <w:sectPr>
-      <w:footerReference w:type="even" r:id="rId17"/>
-      <w:footerReference w:type="default" r:id="rId18"/>
+      <w:footerReference w:type="even" r:id="rId18"/>
+      <w:footerReference w:type="default" r:id="rId19"/>
       <w:pgSz w:w="11900" w:h="16840"/>
       <w:pgMar w:top="1440" w:right="1440" w:bottom="1440" w:left="1440" w:header="708" w:footer="708" w:gutter="0"/>
       <w:cols w:space="708"/>

</xml_diff>